<commit_message>
docs: :memo: Arreglo de Suposiciones en Atributos de Actividad
</commit_message>
<xml_diff>
--- a/Documentación/Planificación-Cronograma/ATRIBUTOS DE ACTIVIDAD_v1.1(1).docx
+++ b/Documentación/Planificación-Cronograma/ATRIBUTOS DE ACTIVIDAD_v1.1(1).docx
@@ -34097,15 +34097,23 @@
           </w:tcPr>
           <w:p>
             <w:pPr>
-              <w:spacing w:after="0" w:line="240" w:lineRule="auto"/>
-            </w:pPr>
-            <w:r>
+              <w:pStyle w:val="Normal"/>
+              <w:spacing w:after="0" w:line="240" w:lineRule="auto"/>
               <w:rPr>
                 <w:rFonts w:ascii="Calibri" w:hAnsi="Calibri" w:eastAsia="Calibri" w:cs="Calibri"/>
-                <w:sz w:val="18"/>
-                <w:szCs w:val="18"/>
-              </w:rPr>
-              <w:t>Ninguno</w:t>
+                <w:color w:val="0070C0"/>
+                <w:sz w:val="18"/>
+                <w:szCs w:val="18"/>
+              </w:rPr>
+            </w:pPr>
+            <w:r>
+              <w:rPr>
+                <w:rFonts w:ascii="Calibri" w:hAnsi="Calibri" w:eastAsia="Calibri" w:cs="Calibri"/>
+                <w:color w:val="0070C0"/>
+                <w:sz w:val="18"/>
+                <w:szCs w:val="18"/>
+              </w:rPr>
+              <w:t>El plan de gestión de recursos estará bien elaborado para la correcta elaboración de la matriz de responsabilidades de cada miembro del equipo</w:t>
             </w:r>
           </w:p>
           <w:p>
@@ -35583,13 +35591,23 @@
           <w:p>
             <w:pPr>
               <w:pStyle w:val="Normal"/>
-              <w:spacing w:after="0" w:line="240" w:lineRule="auto"/>
-              <w:rPr>
-                <w:rFonts w:eastAsia="Calibri" w:cs="HelveticaNeueLT Std Med"/>
-                <w:sz w:val="18"/>
-                <w:szCs w:val="18"/>
-              </w:rPr>
-            </w:pPr>
+              <w:spacing w:before="120" w:after="120" w:afterAutospacing="off" w:line="240" w:lineRule="auto"/>
+              <w:rPr>
+                <w:rFonts w:ascii="Calibri" w:hAnsi="Calibri" w:eastAsia="Calibri" w:cs="Calibri"/>
+                <w:color w:val="0070C0"/>
+                <w:sz w:val="18"/>
+                <w:szCs w:val="18"/>
+              </w:rPr>
+            </w:pPr>
+            <w:r>
+              <w:rPr>
+                <w:rFonts w:ascii="Calibri" w:hAnsi="Calibri" w:eastAsia="Calibri" w:cs="Calibri"/>
+                <w:color w:val="0070C0"/>
+                <w:sz w:val="18"/>
+                <w:szCs w:val="18"/>
+              </w:rPr>
+              <w:t>El plan de gestión de recursos estará bien elaborado para la correcta elaboración de la elaboración del plan de Gestión de Adquisiciones</w:t>
+            </w:r>
           </w:p>
         </w:tc>
       </w:tr>
@@ -37058,6 +37076,7 @@
               <w:right w:val="single" w:color="000000" w:themeColor="text1" w:sz="8" w:space="0"/>
             </w:tcBorders>
             <w:shd w:val="clear" w:color="auto" w:fill="D9D9D9" w:themeFill="background1" w:themeFillShade="D9"/>
+            <w:tcMar/>
             <w:vAlign w:val="bottom"/>
           </w:tcPr>
           <w:p>
@@ -37093,17 +37112,29 @@
               <w:bottom w:val="single" w:color="auto" w:sz="4" w:space="0"/>
               <w:right w:val="single" w:color="auto" w:sz="4" w:space="0"/>
             </w:tcBorders>
-            <w:vAlign w:val="center"/>
-          </w:tcPr>
-          <w:p>
-            <w:pPr>
-              <w:spacing w:after="0" w:line="240" w:lineRule="auto"/>
-              <w:rPr>
-                <w:rFonts w:eastAsia="Calibri" w:cs="HelveticaNeueLT Std Med"/>
-                <w:sz w:val="18"/>
-                <w:szCs w:val="18"/>
-              </w:rPr>
-            </w:pPr>
+            <w:tcMar/>
+            <w:vAlign w:val="center"/>
+          </w:tcPr>
+          <w:p>
+            <w:pPr>
+              <w:pStyle w:val="Normal"/>
+              <w:spacing w:before="120" w:after="120" w:afterAutospacing="off" w:line="240" w:lineRule="auto"/>
+              <w:rPr>
+                <w:rFonts w:ascii="Calibri" w:hAnsi="Calibri" w:eastAsia="Calibri" w:cs="Calibri"/>
+                <w:color w:val="0070C0"/>
+                <w:sz w:val="18"/>
+                <w:szCs w:val="18"/>
+              </w:rPr>
+            </w:pPr>
+            <w:r>
+              <w:rPr>
+                <w:rFonts w:ascii="Calibri" w:hAnsi="Calibri" w:eastAsia="Calibri" w:cs="Calibri"/>
+                <w:color w:val="0070C0"/>
+                <w:sz w:val="18"/>
+                <w:szCs w:val="18"/>
+              </w:rPr>
+              <w:t>El plan de gestión de recursos estará bien elaborado para la correcta elaboración de la elaboración del plan de Gestión de Costes</w:t>
+            </w:r>
           </w:p>
           <w:p>
             <w:pPr>
@@ -38696,6 +38727,7 @@
               <w:right w:val="single" w:color="000000" w:themeColor="text1" w:sz="8" w:space="0"/>
             </w:tcBorders>
             <w:shd w:val="clear" w:color="auto" w:fill="D9D9D9" w:themeFill="background1" w:themeFillShade="D9"/>
+            <w:tcMar/>
             <w:vAlign w:val="bottom"/>
           </w:tcPr>
           <w:p>
@@ -38731,17 +38763,29 @@
               <w:bottom w:val="single" w:color="auto" w:sz="4" w:space="0"/>
               <w:right w:val="single" w:color="auto" w:sz="4" w:space="0"/>
             </w:tcBorders>
-            <w:vAlign w:val="center"/>
-          </w:tcPr>
-          <w:p>
-            <w:pPr>
-              <w:spacing w:after="0" w:line="240" w:lineRule="auto"/>
-              <w:rPr>
-                <w:rFonts w:eastAsia="Calibri" w:cs="HelveticaNeueLT Std Med"/>
-                <w:sz w:val="18"/>
-                <w:szCs w:val="18"/>
-              </w:rPr>
-            </w:pPr>
+            <w:tcMar/>
+            <w:vAlign w:val="center"/>
+          </w:tcPr>
+          <w:p>
+            <w:pPr>
+              <w:pStyle w:val="Normal"/>
+              <w:spacing w:before="120" w:after="120" w:afterAutospacing="off" w:line="240" w:lineRule="auto"/>
+              <w:rPr>
+                <w:rFonts w:ascii="Calibri" w:hAnsi="Calibri" w:eastAsia="Calibri" w:cs="Calibri"/>
+                <w:color w:val="0070C0"/>
+                <w:sz w:val="18"/>
+                <w:szCs w:val="18"/>
+              </w:rPr>
+            </w:pPr>
+            <w:r>
+              <w:rPr>
+                <w:rFonts w:ascii="Calibri" w:hAnsi="Calibri" w:eastAsia="Calibri" w:cs="Calibri"/>
+                <w:color w:val="0070C0"/>
+                <w:sz w:val="18"/>
+                <w:szCs w:val="18"/>
+              </w:rPr>
+              <w:t>El plan de gestión de recursos estará bien elaborado para la correcta elaboración de la elaboración del plan de Gestión de Cambio y de la Configuración</w:t>
+            </w:r>
           </w:p>
           <w:p>
             <w:pPr>
@@ -40796,13 +40840,32 @@
           <w:p>
             <w:pPr>
               <w:pStyle w:val="Normal"/>
-              <w:spacing w:after="0" w:line="240" w:lineRule="auto"/>
-              <w:rPr>
-                <w:rFonts w:eastAsia="Calibri" w:cs="HelveticaNeueLT Std Med"/>
-                <w:sz w:val="18"/>
-                <w:szCs w:val="18"/>
-              </w:rPr>
-            </w:pPr>
+              <w:spacing w:after="0" w:afterAutospacing="off" w:line="240" w:lineRule="auto"/>
+              <w:rPr>
+                <w:rFonts w:ascii="Calibri" w:hAnsi="Calibri" w:eastAsia="Calibri" w:cs="Calibri"/>
+                <w:color w:val="0070C0"/>
+                <w:sz w:val="18"/>
+                <w:szCs w:val="18"/>
+              </w:rPr>
+            </w:pPr>
+            <w:r>
+              <w:rPr>
+                <w:rFonts w:ascii="Calibri" w:hAnsi="Calibri" w:eastAsia="Calibri" w:cs="Calibri"/>
+                <w:color w:val="0070C0"/>
+                <w:sz w:val="18"/>
+                <w:szCs w:val="18"/>
+              </w:rPr>
+              <w:t xml:space="preserve">El plan de gestión del Cambio y de la Configuración estará bien elaborado para la correcta elaboración de </w:t>
+            </w:r>
+            <w:r>
+              <w:rPr>
+                <w:rFonts w:ascii="Calibri" w:hAnsi="Calibri" w:eastAsia="Calibri" w:cs="Calibri"/>
+                <w:color w:val="0070C0"/>
+                <w:sz w:val="18"/>
+                <w:szCs w:val="18"/>
+              </w:rPr>
+              <w:t>Análisis de los requisitos y diseño la base de datos</w:t>
+            </w:r>
           </w:p>
         </w:tc>
       </w:tr>
@@ -42232,6 +42295,7 @@
               <w:right w:val="single" w:color="000000" w:themeColor="text1" w:sz="8" w:space="0"/>
             </w:tcBorders>
             <w:shd w:val="clear" w:color="auto" w:fill="D9D9D9" w:themeFill="background1" w:themeFillShade="D9"/>
+            <w:tcMar/>
             <w:vAlign w:val="bottom"/>
           </w:tcPr>
           <w:p>
@@ -42267,27 +42331,56 @@
               <w:bottom w:val="single" w:color="auto" w:sz="4" w:space="0"/>
               <w:right w:val="single" w:color="auto" w:sz="4" w:space="0"/>
             </w:tcBorders>
-            <w:vAlign w:val="center"/>
-          </w:tcPr>
-          <w:p>
-            <w:pPr>
-              <w:spacing w:after="0" w:line="240" w:lineRule="auto"/>
-              <w:rPr>
-                <w:rFonts w:eastAsia="Calibri" w:cs="HelveticaNeueLT Std Med"/>
-                <w:sz w:val="18"/>
-                <w:szCs w:val="18"/>
-              </w:rPr>
-            </w:pPr>
-          </w:p>
-          <w:p>
-            <w:pPr>
-              <w:spacing w:after="0" w:line="240" w:lineRule="auto"/>
-              <w:rPr>
-                <w:rFonts w:eastAsia="Calibri" w:cs="HelveticaNeueLT Std Med"/>
-                <w:sz w:val="18"/>
-                <w:szCs w:val="18"/>
-              </w:rPr>
-            </w:pPr>
+            <w:tcMar/>
+            <w:vAlign w:val="center"/>
+          </w:tcPr>
+          <w:p>
+            <w:pPr>
+              <w:pStyle w:val="Normal"/>
+              <w:spacing w:after="0" w:afterAutospacing="off" w:line="240" w:lineRule="auto"/>
+              <w:rPr>
+                <w:rFonts w:ascii="Calibri" w:hAnsi="Calibri" w:eastAsia="Calibri" w:cs="Calibri"/>
+                <w:color w:val="0070C0"/>
+                <w:sz w:val="18"/>
+                <w:szCs w:val="18"/>
+              </w:rPr>
+            </w:pPr>
+            <w:r>
+              <w:rPr>
+                <w:rFonts w:ascii="Calibri" w:hAnsi="Calibri" w:eastAsia="Calibri" w:cs="Calibri"/>
+                <w:color w:val="0070C0"/>
+                <w:sz w:val="18"/>
+                <w:szCs w:val="18"/>
+              </w:rPr>
+              <w:t xml:space="preserve">El Análisis de requisitos y diseño base de datos estará bien elaborado para </w:t>
+            </w:r>
+            <w:r>
+              <w:rPr>
+                <w:rFonts w:ascii="Calibri" w:hAnsi="Calibri" w:eastAsia="Calibri" w:cs="Calibri"/>
+                <w:color w:val="0070C0"/>
+                <w:sz w:val="18"/>
+                <w:szCs w:val="18"/>
+              </w:rPr>
+              <w:t>el correcto desarrollo del cat</w:t>
+            </w:r>
+            <w:r>
+              <w:rPr>
+                <w:rFonts w:ascii="Calibri" w:hAnsi="Calibri" w:eastAsia="Calibri" w:cs="Calibri"/>
+                <w:color w:val="0070C0"/>
+                <w:sz w:val="18"/>
+                <w:szCs w:val="18"/>
+              </w:rPr>
+              <w:t>á</w:t>
+            </w:r>
+            <w:r>
+              <w:rPr>
+                <w:rFonts w:ascii="Calibri" w:hAnsi="Calibri" w:eastAsia="Calibri" w:cs="Calibri"/>
+                <w:color w:val="0070C0"/>
+                <w:sz w:val="18"/>
+                <w:szCs w:val="18"/>
+              </w:rPr>
+              <w:t>logo</w:t>
+            </w:r>
           </w:p>
         </w:tc>
       </w:tr>
@@ -43760,6 +43853,7 @@
               <w:right w:val="single" w:color="000000" w:themeColor="text1" w:sz="8" w:space="0"/>
             </w:tcBorders>
             <w:shd w:val="clear" w:color="auto" w:fill="D9D9D9" w:themeFill="background1" w:themeFillShade="D9"/>
+            <w:tcMar/>
             <w:vAlign w:val="bottom"/>
           </w:tcPr>
           <w:p>
@@ -43795,8 +43889,39 @@
               <w:bottom w:val="single" w:color="auto" w:sz="4" w:space="0"/>
               <w:right w:val="single" w:color="auto" w:sz="4" w:space="0"/>
             </w:tcBorders>
-            <w:vAlign w:val="center"/>
-          </w:tcPr>
+            <w:tcMar/>
+            <w:vAlign w:val="center"/>
+          </w:tcPr>
+          <w:p>
+            <w:pPr>
+              <w:pStyle w:val="Normal"/>
+              <w:spacing w:after="0" w:afterAutospacing="off" w:line="240" w:lineRule="auto"/>
+              <w:rPr>
+                <w:rFonts w:ascii="Calibri" w:hAnsi="Calibri" w:eastAsia="Calibri" w:cs="Calibri"/>
+                <w:color w:val="0070C0"/>
+                <w:sz w:val="18"/>
+                <w:szCs w:val="18"/>
+              </w:rPr>
+            </w:pPr>
+            <w:r>
+              <w:rPr>
+                <w:rFonts w:ascii="Calibri" w:hAnsi="Calibri" w:eastAsia="Calibri" w:cs="Calibri"/>
+                <w:color w:val="0070C0"/>
+                <w:sz w:val="18"/>
+                <w:szCs w:val="18"/>
+              </w:rPr>
+              <w:t xml:space="preserve">El Análisis de requisitos y diseño base de datos estará bien elaborado para </w:t>
+            </w:r>
+            <w:r>
+              <w:rPr>
+                <w:rFonts w:ascii="Calibri" w:hAnsi="Calibri" w:eastAsia="Calibri" w:cs="Calibri"/>
+                <w:color w:val="0070C0"/>
+                <w:sz w:val="18"/>
+                <w:szCs w:val="18"/>
+              </w:rPr>
+              <w:t>el correcto desarrollo de la cesta de compra</w:t>
+            </w:r>
+          </w:p>
           <w:p>
             <w:pPr>
               <w:spacing w:after="0" w:line="240" w:lineRule="auto"/>
@@ -45255,6 +45380,7 @@
               <w:right w:val="single" w:color="000000" w:themeColor="text1" w:sz="8" w:space="0"/>
             </w:tcBorders>
             <w:shd w:val="clear" w:color="auto" w:fill="D9D9D9" w:themeFill="background1" w:themeFillShade="D9"/>
+            <w:tcMar/>
             <w:vAlign w:val="bottom"/>
           </w:tcPr>
           <w:p>
@@ -45290,17 +45416,29 @@
               <w:bottom w:val="single" w:color="auto" w:sz="4" w:space="0"/>
               <w:right w:val="single" w:color="auto" w:sz="4" w:space="0"/>
             </w:tcBorders>
-            <w:vAlign w:val="center"/>
-          </w:tcPr>
-          <w:p>
-            <w:pPr>
-              <w:spacing w:after="0" w:line="240" w:lineRule="auto"/>
-              <w:rPr>
-                <w:rFonts w:eastAsia="Calibri" w:cs="HelveticaNeueLT Std Med"/>
-                <w:sz w:val="18"/>
-                <w:szCs w:val="18"/>
-              </w:rPr>
-            </w:pPr>
+            <w:tcMar/>
+            <w:vAlign w:val="center"/>
+          </w:tcPr>
+          <w:p>
+            <w:pPr>
+              <w:pStyle w:val="Normal"/>
+              <w:spacing w:after="0" w:afterAutospacing="off" w:line="240" w:lineRule="auto"/>
+              <w:rPr>
+                <w:rFonts w:ascii="Calibri" w:hAnsi="Calibri" w:eastAsia="Calibri" w:cs="Calibri"/>
+                <w:color w:val="0070C0"/>
+                <w:sz w:val="18"/>
+                <w:szCs w:val="18"/>
+              </w:rPr>
+            </w:pPr>
+            <w:r>
+              <w:rPr>
+                <w:rFonts w:ascii="Calibri" w:hAnsi="Calibri" w:eastAsia="Calibri" w:cs="Calibri"/>
+                <w:color w:val="0070C0"/>
+                <w:sz w:val="18"/>
+                <w:szCs w:val="18"/>
+              </w:rPr>
+              <w:t>El Análisis de requisitos y diseño base de datos estará bien elaborado para el correcto desarrollo del proceso de compra</w:t>
+            </w:r>
           </w:p>
           <w:p>
             <w:pPr>
@@ -46739,6 +46877,7 @@
               <w:right w:val="single" w:color="000000" w:themeColor="text1" w:sz="8" w:space="0"/>
             </w:tcBorders>
             <w:shd w:val="clear" w:color="auto" w:fill="D9D9D9" w:themeFill="background1" w:themeFillShade="D9"/>
+            <w:tcMar/>
             <w:vAlign w:val="bottom"/>
           </w:tcPr>
           <w:p>
@@ -46774,27 +46913,39 @@
               <w:bottom w:val="single" w:color="auto" w:sz="4" w:space="0"/>
               <w:right w:val="single" w:color="auto" w:sz="4" w:space="0"/>
             </w:tcBorders>
-            <w:vAlign w:val="center"/>
-          </w:tcPr>
-          <w:p>
-            <w:pPr>
-              <w:spacing w:after="0" w:line="240" w:lineRule="auto"/>
-              <w:rPr>
-                <w:rFonts w:eastAsia="Calibri" w:cs="HelveticaNeueLT Std Med"/>
-                <w:sz w:val="18"/>
-                <w:szCs w:val="18"/>
-              </w:rPr>
-            </w:pPr>
-          </w:p>
-          <w:p>
-            <w:pPr>
-              <w:spacing w:after="0" w:line="240" w:lineRule="auto"/>
-              <w:rPr>
-                <w:rFonts w:eastAsia="Calibri" w:cs="HelveticaNeueLT Std Med"/>
-                <w:sz w:val="18"/>
-                <w:szCs w:val="18"/>
-              </w:rPr>
-            </w:pPr>
+            <w:tcMar/>
+            <w:vAlign w:val="center"/>
+          </w:tcPr>
+          <w:p>
+            <w:pPr>
+              <w:spacing w:after="0" w:line="240" w:lineRule="auto"/>
+              <w:rPr>
+                <w:rFonts w:eastAsia="Calibri" w:cs="HelveticaNeueLT Std Med"/>
+                <w:sz w:val="18"/>
+                <w:szCs w:val="18"/>
+              </w:rPr>
+            </w:pPr>
+          </w:p>
+          <w:p>
+            <w:pPr>
+              <w:pStyle w:val="Normal"/>
+              <w:spacing w:after="0" w:afterAutospacing="off" w:line="240" w:lineRule="auto"/>
+              <w:rPr>
+                <w:rFonts w:ascii="Calibri" w:hAnsi="Calibri" w:eastAsia="Calibri" w:cs="Calibri"/>
+                <w:color w:val="0070C0"/>
+                <w:sz w:val="18"/>
+                <w:szCs w:val="18"/>
+              </w:rPr>
+            </w:pPr>
+            <w:r>
+              <w:rPr>
+                <w:rFonts w:ascii="Calibri" w:hAnsi="Calibri" w:eastAsia="Calibri" w:cs="Calibri"/>
+                <w:color w:val="0070C0"/>
+                <w:sz w:val="18"/>
+                <w:szCs w:val="18"/>
+              </w:rPr>
+              <w:t>El Análisis de requisitos y diseño base de datos estará bien elaborado para el correcto desarrollo de inventarios</w:t>
+            </w:r>
           </w:p>
         </w:tc>
       </w:tr>
@@ -48636,13 +48787,33 @@
           </w:p>
           <w:p>
             <w:pPr>
-              <w:spacing w:after="0" w:line="240" w:lineRule="auto"/>
-              <w:rPr>
-                <w:rFonts w:eastAsia="Calibri" w:cs="HelveticaNeueLT Std Med"/>
-                <w:sz w:val="18"/>
-                <w:szCs w:val="18"/>
-              </w:rPr>
-            </w:pPr>
+              <w:pStyle w:val="Normal"/>
+              <w:spacing w:after="0" w:afterAutospacing="off" w:line="240" w:lineRule="auto"/>
+              <w:rPr>
+                <w:rFonts w:ascii="Calibri" w:hAnsi="Calibri" w:eastAsia="Calibri" w:cs="Calibri"/>
+                <w:color w:val="0070C0"/>
+                <w:sz w:val="18"/>
+                <w:szCs w:val="18"/>
+              </w:rPr>
+            </w:pPr>
+            <w:r>
+              <w:rPr>
+                <w:rFonts w:ascii="Calibri" w:hAnsi="Calibri" w:eastAsia="Calibri" w:cs="Calibri"/>
+                <w:color w:val="0070C0"/>
+                <w:sz w:val="18"/>
+                <w:szCs w:val="18"/>
+              </w:rPr>
+              <w:t>El Desarrollo del catálogo, de cesta de compra, de proceso de compra y de inventarios estará bien elaborado p</w:t>
+            </w:r>
+            <w:r>
+              <w:rPr>
+                <w:rFonts w:ascii="Calibri" w:hAnsi="Calibri" w:eastAsia="Calibri" w:cs="Calibri"/>
+                <w:color w:val="0070C0"/>
+                <w:sz w:val="18"/>
+                <w:szCs w:val="18"/>
+              </w:rPr>
+              <w:t>ara realizar las pruebas</w:t>
+            </w:r>
           </w:p>
         </w:tc>
       </w:tr>
@@ -50229,6 +50400,7 @@
               <w:right w:val="single" w:color="000000" w:themeColor="text1" w:sz="8" w:space="0"/>
             </w:tcBorders>
             <w:shd w:val="clear" w:color="auto" w:fill="D9D9D9" w:themeFill="background1" w:themeFillShade="D9"/>
+            <w:tcMar/>
             <w:vAlign w:val="bottom"/>
           </w:tcPr>
           <w:p>
@@ -50264,17 +50436,102 @@
               <w:bottom w:val="single" w:color="auto" w:sz="4" w:space="0"/>
               <w:right w:val="single" w:color="auto" w:sz="4" w:space="0"/>
             </w:tcBorders>
-            <w:vAlign w:val="center"/>
-          </w:tcPr>
-          <w:p>
-            <w:pPr>
-              <w:spacing w:after="0" w:line="240" w:lineRule="auto"/>
-              <w:rPr>
-                <w:rFonts w:eastAsia="Calibri" w:cs="HelveticaNeueLT Std Med"/>
-                <w:sz w:val="18"/>
-                <w:szCs w:val="18"/>
-              </w:rPr>
-            </w:pPr>
+            <w:tcMar/>
+            <w:vAlign w:val="center"/>
+          </w:tcPr>
+          <w:p>
+            <w:pPr>
+              <w:spacing w:after="0" w:line="240" w:lineRule="auto"/>
+              <w:rPr>
+                <w:rFonts w:eastAsia="Calibri" w:cs="HelveticaNeueLT Std Med"/>
+                <w:sz w:val="18"/>
+                <w:szCs w:val="18"/>
+              </w:rPr>
+            </w:pPr>
+          </w:p>
+          <w:p>
+            <w:pPr>
+              <w:pStyle w:val="Normal"/>
+              <w:spacing w:after="0" w:afterAutospacing="off" w:line="240" w:lineRule="auto"/>
+              <w:rPr>
+                <w:rFonts w:ascii="Calibri" w:hAnsi="Calibri" w:eastAsia="Calibri" w:cs="Calibri"/>
+                <w:color w:val="0070C0"/>
+                <w:sz w:val="18"/>
+                <w:szCs w:val="18"/>
+              </w:rPr>
+            </w:pPr>
+            <w:r>
+              <w:rPr>
+                <w:rFonts w:ascii="Calibri" w:hAnsi="Calibri" w:eastAsia="Calibri" w:cs="Calibri"/>
+                <w:color w:val="0070C0"/>
+                <w:sz w:val="18"/>
+                <w:szCs w:val="18"/>
+              </w:rPr>
+              <w:t>La</w:t>
+            </w:r>
+            <w:r>
+              <w:rPr>
+                <w:rFonts w:ascii="Calibri" w:hAnsi="Calibri" w:eastAsia="Calibri" w:cs="Calibri"/>
+                <w:color w:val="0070C0"/>
+                <w:sz w:val="18"/>
+                <w:szCs w:val="18"/>
+              </w:rPr>
+              <w:t>s</w:t>
+            </w:r>
+            <w:r>
+              <w:rPr>
+                <w:rFonts w:ascii="Calibri" w:hAnsi="Calibri" w:eastAsia="Calibri" w:cs="Calibri"/>
+                <w:color w:val="0070C0"/>
+                <w:sz w:val="18"/>
+                <w:szCs w:val="18"/>
+              </w:rPr>
+              <w:t xml:space="preserve"> pruebas</w:t>
+            </w:r>
+            <w:r>
+              <w:rPr>
+                <w:rFonts w:ascii="Calibri" w:hAnsi="Calibri" w:eastAsia="Calibri" w:cs="Calibri"/>
+                <w:color w:val="0070C0"/>
+                <w:sz w:val="18"/>
+                <w:szCs w:val="18"/>
+              </w:rPr>
+              <w:t xml:space="preserve"> </w:t>
+            </w:r>
+            <w:r>
+              <w:rPr>
+                <w:rFonts w:ascii="Calibri" w:hAnsi="Calibri" w:eastAsia="Calibri" w:cs="Calibri"/>
+                <w:color w:val="0070C0"/>
+                <w:sz w:val="18"/>
+                <w:szCs w:val="18"/>
+              </w:rPr>
+              <w:t>se habrán realizado bien</w:t>
+            </w:r>
+            <w:r>
+              <w:rPr>
+                <w:rFonts w:ascii="Calibri" w:hAnsi="Calibri" w:eastAsia="Calibri" w:cs="Calibri"/>
+                <w:color w:val="0070C0"/>
+                <w:sz w:val="18"/>
+                <w:szCs w:val="18"/>
+              </w:rPr>
+              <w:t xml:space="preserve"> </w:t>
+            </w:r>
+            <w:r>
+              <w:rPr>
+                <w:rFonts w:ascii="Calibri" w:hAnsi="Calibri" w:eastAsia="Calibri" w:cs="Calibri"/>
+                <w:color w:val="0070C0"/>
+                <w:sz w:val="18"/>
+                <w:szCs w:val="18"/>
+              </w:rPr>
+              <w:t xml:space="preserve">para </w:t>
+            </w:r>
+            <w:r>
+              <w:rPr>
+                <w:rFonts w:ascii="Calibri" w:hAnsi="Calibri" w:eastAsia="Calibri" w:cs="Calibri"/>
+                <w:color w:val="0070C0"/>
+                <w:sz w:val="18"/>
+                <w:szCs w:val="18"/>
+              </w:rPr>
+              <w:t>el despliegue</w:t>
+            </w:r>
           </w:p>
           <w:p>
             <w:pPr>
@@ -51726,6 +51983,7 @@
               <w:right w:val="single" w:color="000000" w:themeColor="text1" w:sz="8" w:space="0"/>
             </w:tcBorders>
             <w:shd w:val="clear" w:color="auto" w:fill="D9D9D9" w:themeFill="background1" w:themeFillShade="D9"/>
+            <w:tcMar/>
             <w:vAlign w:val="bottom"/>
           </w:tcPr>
           <w:p>
@@ -51761,17 +52019,66 @@
               <w:bottom w:val="single" w:color="auto" w:sz="4" w:space="0"/>
               <w:right w:val="single" w:color="auto" w:sz="4" w:space="0"/>
             </w:tcBorders>
-            <w:vAlign w:val="center"/>
-          </w:tcPr>
-          <w:p>
-            <w:pPr>
-              <w:spacing w:after="0" w:line="240" w:lineRule="auto"/>
-              <w:rPr>
-                <w:rFonts w:eastAsia="Calibri" w:cs="HelveticaNeueLT Std Med"/>
-                <w:sz w:val="18"/>
-                <w:szCs w:val="18"/>
-              </w:rPr>
-            </w:pPr>
+            <w:tcMar/>
+            <w:vAlign w:val="center"/>
+          </w:tcPr>
+          <w:p>
+            <w:pPr>
+              <w:spacing w:after="0" w:line="240" w:lineRule="auto"/>
+              <w:rPr>
+                <w:rFonts w:eastAsia="Calibri" w:cs="HelveticaNeueLT Std Med"/>
+                <w:sz w:val="18"/>
+                <w:szCs w:val="18"/>
+              </w:rPr>
+            </w:pPr>
+          </w:p>
+          <w:p>
+            <w:pPr>
+              <w:pStyle w:val="Normal"/>
+              <w:spacing w:after="0" w:afterAutospacing="off" w:line="240" w:lineRule="auto"/>
+              <w:rPr>
+                <w:rFonts w:ascii="Calibri" w:hAnsi="Calibri" w:eastAsia="Calibri" w:cs="Calibri"/>
+                <w:color w:val="0070C0"/>
+                <w:sz w:val="18"/>
+                <w:szCs w:val="18"/>
+              </w:rPr>
+            </w:pPr>
+            <w:r>
+              <w:rPr>
+                <w:rFonts w:ascii="Calibri" w:hAnsi="Calibri" w:eastAsia="Calibri" w:cs="Calibri"/>
+                <w:color w:val="0070C0"/>
+                <w:sz w:val="18"/>
+                <w:szCs w:val="18"/>
+              </w:rPr>
+              <w:t>El</w:t>
+            </w:r>
+            <w:r>
+              <w:rPr>
+                <w:rFonts w:ascii="Calibri" w:hAnsi="Calibri" w:eastAsia="Calibri" w:cs="Calibri"/>
+                <w:color w:val="0070C0"/>
+                <w:sz w:val="18"/>
+                <w:szCs w:val="18"/>
+              </w:rPr>
+              <w:t xml:space="preserve"> análisis de requisitos y diseño base de datos</w:t>
+            </w:r>
+            <w:r>
+              <w:rPr>
+                <w:rFonts w:ascii="Calibri" w:hAnsi="Calibri" w:eastAsia="Calibri" w:cs="Calibri"/>
+                <w:color w:val="0070C0"/>
+                <w:sz w:val="18"/>
+                <w:szCs w:val="18"/>
+              </w:rPr>
+              <w:t xml:space="preserve"> estará bien realizado para </w:t>
+            </w:r>
+            <w:r>
+              <w:rPr>
+                <w:rFonts w:ascii="Calibri" w:hAnsi="Calibri" w:eastAsia="Calibri" w:cs="Calibri"/>
+                <w:color w:val="0070C0"/>
+                <w:sz w:val="18"/>
+                <w:szCs w:val="18"/>
+              </w:rPr>
+              <w:t>Informes de seguimiento y desempeño</w:t>
+            </w:r>
           </w:p>
           <w:p>
             <w:pPr>
@@ -53200,6 +53507,7 @@
               <w:right w:val="single" w:color="000000" w:themeColor="text1" w:sz="8" w:space="0"/>
             </w:tcBorders>
             <w:shd w:val="clear" w:color="auto" w:fill="D9D9D9" w:themeFill="background1" w:themeFillShade="D9"/>
+            <w:tcMar/>
             <w:vAlign w:val="bottom"/>
           </w:tcPr>
           <w:p>
@@ -53235,17 +53543,67 @@
               <w:bottom w:val="single" w:color="auto" w:sz="4" w:space="0"/>
               <w:right w:val="single" w:color="auto" w:sz="4" w:space="0"/>
             </w:tcBorders>
-            <w:vAlign w:val="center"/>
-          </w:tcPr>
-          <w:p>
-            <w:pPr>
-              <w:spacing w:after="0" w:line="240" w:lineRule="auto"/>
-              <w:rPr>
-                <w:rFonts w:eastAsia="Calibri" w:cs="HelveticaNeueLT Std Med"/>
-                <w:sz w:val="18"/>
-                <w:szCs w:val="18"/>
-              </w:rPr>
-            </w:pPr>
+            <w:tcMar/>
+            <w:vAlign w:val="center"/>
+          </w:tcPr>
+          <w:p>
+            <w:pPr>
+              <w:spacing w:after="0" w:afterAutospacing="off" w:line="240" w:lineRule="auto"/>
+              <w:rPr>
+                <w:rFonts w:ascii="Calibri" w:hAnsi="Calibri" w:eastAsia="Calibri" w:cs="Calibri"/>
+                <w:color w:val="0070C0"/>
+                <w:sz w:val="18"/>
+                <w:szCs w:val="18"/>
+              </w:rPr>
+            </w:pPr>
+          </w:p>
+          <w:p>
+            <w:pPr>
+              <w:pStyle w:val="Normal"/>
+              <w:spacing w:after="0" w:afterAutospacing="off" w:line="240" w:lineRule="auto"/>
+              <w:rPr>
+                <w:rFonts w:ascii="Calibri" w:hAnsi="Calibri" w:eastAsia="Calibri" w:cs="Calibri"/>
+                <w:color w:val="0070C0"/>
+                <w:sz w:val="18"/>
+                <w:szCs w:val="18"/>
+              </w:rPr>
+            </w:pPr>
+            <w:r>
+              <w:rPr>
+                <w:rFonts w:ascii="Calibri" w:hAnsi="Calibri" w:eastAsia="Calibri" w:cs="Calibri"/>
+                <w:color w:val="0070C0"/>
+                <w:sz w:val="18"/>
+                <w:szCs w:val="18"/>
+              </w:rPr>
+              <w:t xml:space="preserve">El despliegue estará bien realizado </w:t>
+            </w:r>
+            <w:r>
+              <w:rPr>
+                <w:rFonts w:ascii="Calibri" w:hAnsi="Calibri" w:eastAsia="Calibri" w:cs="Calibri"/>
+                <w:color w:val="0070C0"/>
+                <w:sz w:val="18"/>
+                <w:szCs w:val="18"/>
+              </w:rPr>
+              <w:t>para la elaboración de</w:t>
+            </w:r>
+            <w:r>
+              <w:rPr>
+                <w:rFonts w:ascii="Calibri" w:hAnsi="Calibri" w:eastAsia="Calibri" w:cs="Calibri"/>
+                <w:color w:val="0070C0"/>
+                <w:sz w:val="18"/>
+                <w:szCs w:val="18"/>
+              </w:rPr>
+              <w:t xml:space="preserve"> las</w:t>
+            </w:r>
+            <w:r>
+              <w:rPr>
+                <w:rFonts w:ascii="Calibri" w:hAnsi="Calibri" w:eastAsia="Calibri" w:cs="Calibri"/>
+                <w:color w:val="0070C0"/>
+                <w:sz w:val="18"/>
+                <w:szCs w:val="18"/>
+              </w:rPr>
+              <w:t xml:space="preserve"> lecciones aprendidas</w:t>
+            </w:r>
           </w:p>
           <w:p>
             <w:pPr>
@@ -54694,6 +55052,7 @@
               <w:right w:val="single" w:color="000000" w:themeColor="text1" w:sz="8" w:space="0"/>
             </w:tcBorders>
             <w:shd w:val="clear" w:color="auto" w:fill="D9D9D9" w:themeFill="background1" w:themeFillShade="D9"/>
+            <w:tcMar/>
             <w:vAlign w:val="bottom"/>
           </w:tcPr>
           <w:p>
@@ -54729,17 +55088,47 @@
               <w:bottom w:val="single" w:color="auto" w:sz="4" w:space="0"/>
               <w:right w:val="single" w:color="auto" w:sz="4" w:space="0"/>
             </w:tcBorders>
-            <w:vAlign w:val="center"/>
-          </w:tcPr>
-          <w:p>
-            <w:pPr>
-              <w:spacing w:after="0" w:line="240" w:lineRule="auto"/>
-              <w:rPr>
-                <w:rFonts w:eastAsia="Calibri" w:cs="HelveticaNeueLT Std Med"/>
-                <w:sz w:val="18"/>
-                <w:szCs w:val="18"/>
-              </w:rPr>
-            </w:pPr>
+            <w:tcMar/>
+            <w:vAlign w:val="center"/>
+          </w:tcPr>
+          <w:p>
+            <w:pPr>
+              <w:pStyle w:val="Normal"/>
+              <w:spacing w:after="0" w:afterAutospacing="off" w:line="240" w:lineRule="auto"/>
+              <w:rPr>
+                <w:rFonts w:ascii="Calibri" w:hAnsi="Calibri" w:eastAsia="Calibri" w:cs="Calibri"/>
+                <w:color w:val="0070C0"/>
+                <w:sz w:val="18"/>
+                <w:szCs w:val="18"/>
+              </w:rPr>
+            </w:pPr>
+            <w:r>
+              <w:rPr>
+                <w:rFonts w:ascii="Calibri" w:hAnsi="Calibri" w:eastAsia="Calibri" w:cs="Calibri"/>
+                <w:color w:val="0070C0"/>
+                <w:sz w:val="18"/>
+                <w:szCs w:val="18"/>
+              </w:rPr>
+              <w:t xml:space="preserve">El despliegue estará bien realizado para la elaboración del </w:t>
+            </w:r>
+            <w:r>
+              <w:rPr>
+                <w:rFonts w:ascii="Calibri" w:hAnsi="Calibri" w:eastAsia="Calibri" w:cs="Calibri"/>
+                <w:color w:val="0070C0"/>
+                <w:sz w:val="18"/>
+                <w:szCs w:val="18"/>
+              </w:rPr>
+              <w:t>informe</w:t>
+            </w:r>
+            <w:r>
+              <w:rPr>
+                <w:rFonts w:ascii="Calibri" w:hAnsi="Calibri" w:eastAsia="Calibri" w:cs="Calibri"/>
+                <w:color w:val="0070C0"/>
+                <w:sz w:val="18"/>
+                <w:szCs w:val="18"/>
+              </w:rPr>
+              <w:t xml:space="preserve"> de cierre</w:t>
+            </w:r>
           </w:p>
           <w:p>
             <w:pPr>

</xml_diff>